<commit_message>
feature: update template render and datasource params
</commit_message>
<xml_diff>
--- a/app/src/test/resources/word.docx
+++ b/app/src/test/resources/word.docx
@@ -29,7 +29,23 @@
           <w:rFonts w:hint="default"/>
           <w:lang w:val="en-US"/>
         </w:rPr>
-        <w:t>{{title}}</w:t>
+        <w:t>{{</w:t>
+      </w:r>
+      <w:r>
+        <w:rPr>
+          <w:rFonts w:hint="eastAsia"/>
+          <w:lang w:val="en-US" w:eastAsia="zh-CN"/>
+        </w:rPr>
+        <w:t>data.</w:t>
+      </w:r>
+      <w:bookmarkStart w:id="0" w:name="_GoBack"/>
+      <w:bookmarkEnd w:id="0"/>
+      <w:r>
+        <w:rPr>
+          <w:rFonts w:hint="default"/>
+          <w:lang w:val="en-US"/>
+        </w:rPr>
+        <w:t>title}}</w:t>
       </w:r>
     </w:p>
     <w:p>
@@ -46,8 +62,6 @@
         </w:rPr>
         <w:t>Bbbb</w:t>
       </w:r>
-      <w:bookmarkStart w:id="0" w:name="_GoBack"/>
-      <w:bookmarkEnd w:id="0"/>
     </w:p>
     <w:sectPr>
       <w:pgSz w:w="11906" w:h="16838"/>
@@ -173,7 +187,7 @@
     <w:lsdException w:unhideWhenUsed="0" w:uiPriority="0" w:semiHidden="0" w:name="HTML Sample"/>
     <w:lsdException w:unhideWhenUsed="0" w:uiPriority="0" w:semiHidden="0" w:name="HTML Typewriter"/>
     <w:lsdException w:unhideWhenUsed="0" w:uiPriority="0" w:semiHidden="0" w:name="HTML Variable"/>
-    <w:lsdException w:unhideWhenUsed="0" w:uiPriority="0" w:name="Normal Table"/>
+    <w:lsdException w:qFormat="1" w:unhideWhenUsed="0" w:uiPriority="0" w:name="Normal Table"/>
     <w:lsdException w:unhideWhenUsed="0" w:uiPriority="0" w:semiHidden="0" w:name="annotation subject"/>
     <w:lsdException w:unhideWhenUsed="0" w:uiPriority="0" w:semiHidden="0" w:name="Table Simple 1"/>
     <w:lsdException w:unhideWhenUsed="0" w:uiPriority="0" w:semiHidden="0" w:name="Table Simple 2"/>
@@ -344,6 +358,7 @@
   <w:style w:type="table" w:default="1" w:styleId="2">
     <w:name w:val="Normal Table"/>
     <w:semiHidden/>
+    <w:qFormat/>
     <w:uiPriority w:val="0"/>
     <w:tblPr>
       <w:tblCellMar>

</xml_diff>